<commit_message>
Go to market docs update
</commit_message>
<xml_diff>
--- a/manage-apps/go-market-docs/app_center_partner_listing_form.docx
+++ b/manage-apps/go-market-docs/app_center_partner_listing_form.docx
@@ -24,7 +24,12 @@
     </w:p>
     <w:p>
       <w:r>
-        <w:t xml:space="preserve">Please complete the following form to populate your App Center listing.  Email the completed form and graphics to your partner marketing contact for final approval. Please plan for a 1-2 week lead-time to accommodate any edits required. Any requests for updates to your App Center listing require a new form to be submitted, please send to </w:t>
+        <w:t>Please complete the following form to populate your App Center listing.  Email the completed form and graphics to your partner marketing contact for final approval. Please plan for a 1-2 week lead-time to accom</w:t>
+      </w:r>
+      <w:bookmarkStart w:id="0" w:name="_GoBack"/>
+      <w:bookmarkEnd w:id="0"/>
+      <w:r>
+        <w:t xml:space="preserve">modate any edits required. Any requests for updates to your App Center listing require a new form to be submitted, please send to </w:t>
       </w:r>
       <w:hyperlink r:id="rId8" w:history="1">
         <w:r>
@@ -154,7 +159,7 @@
             <w:pPr>
               <w:spacing w:after="0"/>
               <w:rPr>
-                <w:ins w:id="0" w:author="Jacqueline Serafin" w:date="2014-11-12T16:14:00Z"/>
+                <w:ins w:id="1" w:author="Jacqueline Serafin" w:date="2014-11-12T16:14:00Z"/>
               </w:rPr>
             </w:pPr>
             <w:r>
@@ -171,7 +176,7 @@
             <w:pPr>
               <w:spacing w:after="0"/>
               <w:rPr>
-                <w:ins w:id="1" w:author="Jacqueline Serafin" w:date="2014-11-13T12:14:00Z"/>
+                <w:ins w:id="2" w:author="Jacqueline Serafin" w:date="2014-11-13T12:14:00Z"/>
                 <w:i/>
                 <w:color w:val="FF0000"/>
               </w:rPr>
@@ -218,7 +223,7 @@
             <w:pPr>
               <w:spacing w:after="0"/>
               <w:rPr>
-                <w:ins w:id="2" w:author="Jacqueline Serafin" w:date="2014-11-13T12:14:00Z"/>
+                <w:ins w:id="3" w:author="Jacqueline Serafin" w:date="2014-11-13T12:14:00Z"/>
                 <w:i/>
                 <w:color w:val="FF0000"/>
               </w:rPr>
@@ -289,7 +294,7 @@
           <w:p>
             <w:pPr>
               <w:rPr>
-                <w:ins w:id="3" w:author="Jacqueline Serafin" w:date="2015-06-15T23:06:00Z"/>
+                <w:ins w:id="4" w:author="Jacqueline Serafin" w:date="2015-06-15T23:06:00Z"/>
                 <w:b/>
               </w:rPr>
             </w:pPr>
@@ -354,14 +359,6 @@
           <w:p>
             <w:pPr>
               <w:rPr>
-                <w:ins w:id="4" w:author="Jacqueline Serafin" w:date="2014-11-13T12:14:00Z"/>
-                <w:b/>
-              </w:rPr>
-            </w:pPr>
-          </w:p>
-          <w:p>
-            <w:pPr>
-              <w:rPr>
                 <w:ins w:id="5" w:author="Jacqueline Serafin" w:date="2014-11-13T12:14:00Z"/>
                 <w:b/>
               </w:rPr>
@@ -395,6 +392,14 @@
             <w:pPr>
               <w:rPr>
                 <w:ins w:id="9" w:author="Jacqueline Serafin" w:date="2014-11-13T12:14:00Z"/>
+                <w:b/>
+              </w:rPr>
+            </w:pPr>
+          </w:p>
+          <w:p>
+            <w:pPr>
+              <w:rPr>
+                <w:ins w:id="10" w:author="Jacqueline Serafin" w:date="2014-11-13T12:14:00Z"/>
                 <w:b/>
               </w:rPr>
             </w:pPr>
@@ -421,7 +426,7 @@
             <w:pPr>
               <w:spacing w:after="0"/>
               <w:rPr>
-                <w:ins w:id="10" w:author="Jacqueline Serafin" w:date="2014-11-12T16:15:00Z"/>
+                <w:ins w:id="11" w:author="Jacqueline Serafin" w:date="2014-11-12T16:15:00Z"/>
               </w:rPr>
             </w:pPr>
             <w:r>
@@ -495,17 +500,17 @@
             <w:r>
               <w:t>. Content hosted on partner website.)</w:t>
             </w:r>
-            <w:ins w:id="11" w:author="Jacqueline Serafin" w:date="2015-06-15T23:07:00Z">
+            <w:ins w:id="12" w:author="Jacqueline Serafin" w:date="2015-06-15T23:07:00Z">
               <w:r>
                 <w:t xml:space="preserve"> </w:t>
               </w:r>
             </w:ins>
-            <w:ins w:id="12" w:author="Jacqueline Serafin" w:date="2015-06-15T23:08:00Z">
+            <w:ins w:id="13" w:author="Jacqueline Serafin" w:date="2015-06-15T23:08:00Z">
               <w:r>
                 <w:t xml:space="preserve">               </w:t>
               </w:r>
             </w:ins>
-            <w:ins w:id="13" w:author="Jacqueline Serafin" w:date="2015-06-15T23:07:00Z">
+            <w:ins w:id="14" w:author="Jacqueline Serafin" w:date="2015-06-15T23:07:00Z">
               <w:r>
                 <w:t xml:space="preserve">   </w:t>
               </w:r>
@@ -635,7 +640,7 @@
             <w:pPr>
               <w:spacing w:after="0"/>
               <w:rPr>
-                <w:ins w:id="14" w:author="Jacqueline Serafin" w:date="2014-11-13T12:10:00Z"/>
+                <w:ins w:id="15" w:author="Jacqueline Serafin" w:date="2014-11-13T12:10:00Z"/>
                 <w:i/>
                 <w:color w:val="FF0000"/>
               </w:rPr>
@@ -743,7 +748,7 @@
             <w:pPr>
               <w:spacing w:after="0"/>
               <w:rPr>
-                <w:ins w:id="15" w:author="Jacqueline Serafin" w:date="2014-11-13T12:10:00Z"/>
+                <w:ins w:id="16" w:author="Jacqueline Serafin" w:date="2014-11-13T12:10:00Z"/>
                 <w:i/>
                 <w:color w:val="FF0000"/>
               </w:rPr>
@@ -785,27 +790,18 @@
               <w:t xml:space="preserve">Connect URL </w:t>
             </w:r>
             <w:r>
-              <w:t xml:space="preserve">(Only required for Apps for Me. URL for </w:t>
-            </w:r>
-            <w:r>
-              <w:t xml:space="preserve">user </w:t>
-            </w:r>
-            <w:r>
-              <w:t>app authorization</w:t>
-            </w:r>
-            <w:r>
-              <w:t xml:space="preserve">, </w:t>
-            </w:r>
-            <w:r>
-              <w:t xml:space="preserve">sign in/up </w:t>
-            </w:r>
-            <w:r>
-              <w:t>to connect their Concur accounts</w:t>
-            </w:r>
-            <w:r>
-              <w:t>.</w:t>
-            </w:r>
-            <w:r>
+              <w:t>(</w:t>
+            </w:r>
+            <w:r>
+              <w:rPr>
+                <w:color w:val="000000"/>
+              </w:rPr>
+              <w:t>As an App for Me, the URL provided must include instructions to sign in or sign up for the app, how to connect to Concur and a success/fail message. URL must be in production and fully tested.</w:t>
+            </w:r>
+            <w:r>
+              <w:rPr>
+                <w:color w:val="000000"/>
+              </w:rPr>
               <w:t>)</w:t>
             </w:r>
           </w:p>
@@ -863,22 +859,47 @@
               <w:rPr>
                 <w:b/>
               </w:rPr>
-              <w:t>Mobile Apps Supporte</w:t>
-            </w:r>
-            <w:r>
-              <w:rPr>
-                <w:b/>
-              </w:rPr>
-              <w:t>d</w:t>
-            </w:r>
-            <w:r>
-              <w:rPr>
-                <w:b/>
-              </w:rPr>
+              <w:t xml:space="preserve">Mobile </w:t>
+            </w:r>
+            <w:r>
+              <w:rPr>
+                <w:b/>
+              </w:rPr>
+              <w:t xml:space="preserve">App Center </w:t>
+            </w:r>
+            <w:r>
+              <w:rPr>
+                <w:b/>
+              </w:rPr>
+              <w:t>(Currently only for Apps for Me).</w:t>
+            </w:r>
+            <w:r>
               <w:t xml:space="preserve"> </w:t>
             </w:r>
-            <w:r>
-              <w:t>(iOS, Android, Blackberry, Windows)</w:t>
+          </w:p>
+          <w:p>
+            <w:pPr>
+              <w:rPr>
+                <w:b/>
+              </w:rPr>
+            </w:pPr>
+            <w:r>
+              <w:rPr>
+                <w:b/>
+              </w:rPr>
+              <w:t>iOS App</w:t>
+            </w:r>
+            <w:r>
+              <w:rPr>
+                <w:b/>
+              </w:rPr>
+              <w:t xml:space="preserve"> S</w:t>
+            </w:r>
+            <w:r>
+              <w:rPr>
+                <w:b/>
+              </w:rPr>
+              <w:t>tore URL</w:t>
             </w:r>
             <w:r>
               <w:rPr>
@@ -886,33 +907,36 @@
               </w:rPr>
               <w:t>:</w:t>
             </w:r>
-          </w:p>
-          <w:p>
-            <w:pPr>
-              <w:rPr>
-                <w:b/>
-              </w:rPr>
-            </w:pPr>
-            <w:r>
-              <w:rPr>
-                <w:b/>
-              </w:rPr>
-              <w:t xml:space="preserve">App Store </w:t>
-            </w:r>
-            <w:r>
-              <w:rPr>
-                <w:b/>
-              </w:rPr>
-              <w:t>D</w:t>
-            </w:r>
-            <w:r>
-              <w:rPr>
-                <w:b/>
-              </w:rPr>
-              <w:t xml:space="preserve">etails for Mobile App Center </w:t>
-            </w:r>
-            <w:r>
-              <w:t>(Apps for Me Only at this time)</w:t>
+            <w:r>
+              <w:t xml:space="preserve"> </w:t>
+            </w:r>
+            <w:r>
+              <w:rPr>
+                <w:b/>
+              </w:rPr>
+              <w:t>(</w:t>
+            </w:r>
+            <w:r>
+              <w:rPr>
+                <w:b/>
+                <w:color w:val="000000"/>
+              </w:rPr>
+              <w:t>URL that takes user to the mobile page to begin the connection process. Example: https://www.partnerapp.com/concur/redirect</w:t>
+            </w:r>
+            <w:r>
+              <w:rPr>
+                <w:b/>
+                <w:color w:val="000000"/>
+              </w:rPr>
+              <w:t>)</w:t>
+            </w:r>
+          </w:p>
+          <w:p>
+            <w:r>
+              <w:rPr>
+                <w:b/>
+              </w:rPr>
+              <w:t>Android Package ID and App Launch URL and Parameters</w:t>
             </w:r>
             <w:r>
               <w:rPr>
@@ -920,39 +944,38 @@
               </w:rPr>
               <w:t>:</w:t>
             </w:r>
-          </w:p>
-          <w:p>
-            <w:pPr>
-              <w:rPr>
-                <w:b/>
-              </w:rPr>
-            </w:pPr>
-            <w:r>
-              <w:rPr>
-                <w:b/>
-              </w:rPr>
-              <w:t>iOS App</w:t>
-            </w:r>
-            <w:r>
-              <w:rPr>
-                <w:b/>
-              </w:rPr>
-              <w:t xml:space="preserve"> S</w:t>
-            </w:r>
-            <w:r>
-              <w:rPr>
-                <w:b/>
-              </w:rPr>
-              <w:t xml:space="preserve">tore URL </w:t>
-            </w:r>
-            <w:r>
-              <w:t>(takes user to the iOS app store and to the partner app)</w:t>
-            </w:r>
-            <w:r>
-              <w:rPr>
-                <w:b/>
-              </w:rPr>
-              <w:t xml:space="preserve"> and Custom URL</w:t>
+            <w:r>
+              <w:rPr>
+                <w:b/>
+              </w:rPr>
+              <w:t xml:space="preserve"> (</w:t>
+            </w:r>
+            <w:r>
+              <w:rPr>
+                <w:b/>
+                <w:color w:val="000000"/>
+              </w:rPr>
+              <w:t>URL that opens the app once installed on the user's mobile device. Example: me.partnername.android</w:t>
+            </w:r>
+            <w:r>
+              <w:rPr>
+                <w:b/>
+                <w:color w:val="000000"/>
+              </w:rPr>
+              <w:t>)</w:t>
+            </w:r>
+          </w:p>
+          <w:p>
+            <w:pPr>
+              <w:rPr>
+                <w:b/>
+              </w:rPr>
+            </w:pPr>
+            <w:r>
+              <w:rPr>
+                <w:b/>
+              </w:rPr>
+              <w:t>Any additional parameters for either mobile platform:</w:t>
             </w:r>
             <w:r>
               <w:rPr>
@@ -960,49 +983,6 @@
               </w:rPr>
               <w:t xml:space="preserve"> </w:t>
             </w:r>
-            <w:r>
-              <w:t>(to open the app once installed on the device)</w:t>
-            </w:r>
-            <w:r>
-              <w:rPr>
-                <w:b/>
-              </w:rPr>
-              <w:t>:</w:t>
-            </w:r>
-          </w:p>
-          <w:p>
-            <w:pPr>
-              <w:rPr>
-                <w:b/>
-              </w:rPr>
-            </w:pPr>
-            <w:r>
-              <w:rPr>
-                <w:b/>
-              </w:rPr>
-              <w:t>Android Package ID and App Launch URL and Parameters:</w:t>
-            </w:r>
-          </w:p>
-          <w:p>
-            <w:pPr>
-              <w:rPr>
-                <w:ins w:id="16" w:author="Jacqueline Serafin" w:date="2015-06-15T23:09:00Z"/>
-                <w:b/>
-              </w:rPr>
-            </w:pPr>
-            <w:r>
-              <w:rPr>
-                <w:b/>
-              </w:rPr>
-              <w:t>Any additional parameters for either mobile platform:</w:t>
-            </w:r>
-          </w:p>
-          <w:p>
-            <w:pPr>
-              <w:rPr>
-                <w:b/>
-              </w:rPr>
-            </w:pPr>
           </w:p>
         </w:tc>
       </w:tr>
@@ -1063,6 +1043,14 @@
               <w:spacing w:after="0"/>
               <w:rPr>
                 <w:ins w:id="18" w:author="Jacqueline Serafin" w:date="2015-06-15T23:04:00Z"/>
+                <w:b/>
+              </w:rPr>
+            </w:pPr>
+          </w:p>
+          <w:p>
+            <w:pPr>
+              <w:spacing w:after="0"/>
+              <w:rPr>
                 <w:b/>
               </w:rPr>
             </w:pPr>
@@ -7057,13 +7045,11 @@
             <w:r>
               <w:t>: (Print quality logo to be used in future marketing activities.) high resolution, eps or ai format</w:t>
             </w:r>
-            <w:bookmarkStart w:id="33" w:name="_GoBack"/>
-            <w:bookmarkEnd w:id="33"/>
-          </w:p>
-          <w:p>
-            <w:pPr>
-              <w:rPr>
-                <w:ins w:id="34" w:author="Jacqueline Serafin" w:date="2015-04-08T17:55:00Z"/>
+          </w:p>
+          <w:p>
+            <w:pPr>
+              <w:rPr>
+                <w:ins w:id="33" w:author="Jacqueline Serafin" w:date="2015-04-08T17:55:00Z"/>
               </w:rPr>
             </w:pPr>
           </w:p>
@@ -7091,7 +7077,7 @@
               </w:rPr>
               <w:t>mages required (Apps for Me only</w:t>
             </w:r>
-            <w:ins w:id="35" w:author="Jacqueline Serafin" w:date="2015-04-08T18:17:00Z">
+            <w:ins w:id="34" w:author="Jacqueline Serafin" w:date="2015-04-08T18:17:00Z">
               <w:r>
                 <w:rPr>
                   <w:b/>
@@ -7153,18 +7139,25 @@
           <w:p>
             <w:pPr>
               <w:rPr>
+                <w:ins w:id="35" w:author="Jacqueline Serafin" w:date="2015-06-15T23:11:00Z"/>
+              </w:rPr>
+            </w:pPr>
+            <w:r>
+              <w:t xml:space="preserve">Note: Please avoid images with very fine </w:t>
+            </w:r>
+            <w:r>
+              <w:t xml:space="preserve">or </w:t>
+            </w:r>
+            <w:r>
+              <w:t xml:space="preserve">small text in them as these high resolutions images will be down scaled for use on lower resolution devices. </w:t>
+            </w:r>
+          </w:p>
+          <w:p>
+            <w:pPr>
+              <w:rPr>
                 <w:ins w:id="36" w:author="Jacqueline Serafin" w:date="2015-06-15T23:11:00Z"/>
               </w:rPr>
             </w:pPr>
-            <w:r>
-              <w:t xml:space="preserve">Note: Please avoid images with very fine </w:t>
-            </w:r>
-            <w:r>
-              <w:t xml:space="preserve">or </w:t>
-            </w:r>
-            <w:r>
-              <w:t xml:space="preserve">small text in them as these high resolutions images will be down scaled for use on lower resolution devices. </w:t>
-            </w:r>
           </w:p>
           <w:p>
             <w:pPr>
@@ -7177,13 +7170,6 @@
             <w:pPr>
               <w:rPr>
                 <w:ins w:id="38" w:author="Jacqueline Serafin" w:date="2015-06-15T23:11:00Z"/>
-              </w:rPr>
-            </w:pPr>
-          </w:p>
-          <w:p>
-            <w:pPr>
-              <w:rPr>
-                <w:ins w:id="39" w:author="Jacqueline Serafin" w:date="2015-06-15T23:11:00Z"/>
               </w:rPr>
             </w:pPr>
           </w:p>
@@ -7194,7 +7180,7 @@
     <w:p>
       <w:pPr>
         <w:rPr>
-          <w:ins w:id="40" w:author="Jacqueline Serafin" w:date="2014-11-13T12:13:00Z"/>
+          <w:ins w:id="39" w:author="Jacqueline Serafin" w:date="2014-11-13T12:13:00Z"/>
           <w:rFonts w:eastAsia="Times New Roman" w:cs="Times New Roman"/>
           <w:b/>
           <w:sz w:val="24"/>
@@ -9014,7 +9000,8 @@
     </w:p>
     <w:p/>
     <w:sectPr>
-      <w:footerReference w:type="default" r:id="rId16"/>
+      <w:headerReference w:type="default" r:id="rId16"/>
+      <w:footerReference w:type="default" r:id="rId17"/>
       <w:pgSz w:w="12240" w:h="15840"/>
       <w:pgMar w:top="1440" w:right="1440" w:bottom="1260" w:left="1440" w:header="720" w:footer="360" w:gutter="0"/>
       <w:cols w:space="720"/>
@@ -9127,6 +9114,20 @@
     </w:p>
   </w:footnote>
 </w:footnotes>
+</file>
+
+<file path=word/header1.xml><?xml version="1.0" encoding="utf-8"?>
+<w:hdr xmlns:wpc="http://schemas.microsoft.com/office/word/2010/wordprocessingCanvas" xmlns:mo="http://schemas.microsoft.com/office/mac/office/2008/main" xmlns:mc="http://schemas.openxmlformats.org/markup-compatibility/2006" xmlns:mv="urn:schemas-microsoft-com:mac:vml" xmlns:o="urn:schemas-microsoft-com:office:office" xmlns:r="http://schemas.openxmlformats.org/officeDocument/2006/relationships" xmlns:m="http://schemas.openxmlformats.org/officeDocument/2006/math" xmlns:v="urn:schemas-microsoft-com:vml" xmlns:wp14="http://schemas.microsoft.com/office/word/2010/wordprocessingDrawing" xmlns:wp="http://schemas.openxmlformats.org/drawingml/2006/wordprocessingDrawing" xmlns:w10="urn:schemas-microsoft-com:office:word" xmlns:w="http://schemas.openxmlformats.org/wordprocessingml/2006/main" xmlns:w14="http://schemas.microsoft.com/office/word/2010/wordml" xmlns:wpg="http://schemas.microsoft.com/office/word/2010/wordprocessingGroup" xmlns:wpi="http://schemas.microsoft.com/office/word/2010/wordprocessingInk" xmlns:wne="http://schemas.microsoft.com/office/word/2006/wordml" xmlns:wps="http://schemas.microsoft.com/office/word/2010/wordprocessingShape" mc:Ignorable="w14 wp14">
+  <w:p>
+    <w:pPr>
+      <w:pStyle w:val="Header"/>
+      <w:jc w:val="right"/>
+    </w:pPr>
+    <w:r>
+      <w:t>Last Update Jan. 5, 2016</w:t>
+    </w:r>
+  </w:p>
+</w:hdr>
 </file>
 
 <file path=word/numbering.xml><?xml version="1.0" encoding="utf-8"?>
@@ -9600,6 +9601,33 @@
       <w:contextualSpacing/>
     </w:pPr>
   </w:style>
+  <w:style w:type="paragraph" w:styleId="Header">
+    <w:name w:val="header"/>
+    <w:basedOn w:val="Normal"/>
+    <w:link w:val="HeaderChar"/>
+    <w:uiPriority w:val="99"/>
+    <w:unhideWhenUsed/>
+    <w:rsid w:val="00BD4A03"/>
+    <w:pPr>
+      <w:tabs>
+        <w:tab w:val="center" w:pos="4320"/>
+        <w:tab w:val="right" w:pos="8640"/>
+      </w:tabs>
+      <w:spacing w:after="0" w:line="240" w:lineRule="auto"/>
+    </w:pPr>
+  </w:style>
+  <w:style w:type="character" w:customStyle="1" w:styleId="HeaderChar">
+    <w:name w:val="Header Char"/>
+    <w:basedOn w:val="DefaultParagraphFont"/>
+    <w:link w:val="Header"/>
+    <w:uiPriority w:val="99"/>
+    <w:rsid w:val="00BD4A03"/>
+    <w:rPr>
+      <w:rFonts w:eastAsiaTheme="minorHAnsi"/>
+      <w:sz w:val="22"/>
+      <w:szCs w:val="22"/>
+    </w:rPr>
+  </w:style>
 </w:styles>
 </file>
 
@@ -9953,6 +9981,33 @@
       <w:contextualSpacing/>
     </w:pPr>
   </w:style>
+  <w:style w:type="paragraph" w:styleId="Header">
+    <w:name w:val="header"/>
+    <w:basedOn w:val="Normal"/>
+    <w:link w:val="HeaderChar"/>
+    <w:uiPriority w:val="99"/>
+    <w:unhideWhenUsed/>
+    <w:rsid w:val="00BD4A03"/>
+    <w:pPr>
+      <w:tabs>
+        <w:tab w:val="center" w:pos="4320"/>
+        <w:tab w:val="right" w:pos="8640"/>
+      </w:tabs>
+      <w:spacing w:after="0" w:line="240" w:lineRule="auto"/>
+    </w:pPr>
+  </w:style>
+  <w:style w:type="character" w:customStyle="1" w:styleId="HeaderChar">
+    <w:name w:val="Header Char"/>
+    <w:basedOn w:val="DefaultParagraphFont"/>
+    <w:link w:val="Header"/>
+    <w:uiPriority w:val="99"/>
+    <w:rsid w:val="00BD4A03"/>
+    <w:rPr>
+      <w:rFonts w:eastAsiaTheme="minorHAnsi"/>
+      <w:sz w:val="22"/>
+      <w:szCs w:val="22"/>
+    </w:rPr>
+  </w:style>
 </w:styles>
 </file>
 

</xml_diff>